<commit_message>
this seems to be the proper working version
</commit_message>
<xml_diff>
--- a/Docs/TDD - Maze.docx
+++ b/Docs/TDD - Maze.docx
@@ -62,7 +62,7 @@
       <w:bookmarkStart w:id="0" w:name="_2gazcsgmxkub"/>
       <w:bookmarkEnd w:id="0"/>
       <w:r>
-        <w:t>Project Name</w:t>
+        <w:t>Solo Man’s Quest for the Volcano Idol</w:t>
       </w:r>
     </w:p>
     <w:p>
@@ -79,7 +79,7 @@
       <w:bookmarkStart w:id="1" w:name="_ng30guuqqp2v"/>
       <w:bookmarkEnd w:id="1"/>
       <w:r>
-        <w:t>XX.XX.20XX</w:t>
+        <w:t>23.10.2023</w:t>
       </w:r>
     </w:p>
     <w:p>
@@ -91,17 +91,26 @@
           <w:right w:val="none" w:sz="4" w:space="0" w:color="000000"/>
           <w:between w:val="none" w:sz="4" w:space="0" w:color="000000"/>
         </w:pBdr>
-        <w:spacing w:before="0" w:after="1440"/>
+        <w:spacing w:before="0" w:after="600" w:line="720" w:lineRule="auto"/>
+        <w:rPr>
+          <w:rFonts w:ascii="PT Sans Narrow" w:eastAsia="PT Sans Narrow" w:hAnsi="PT Sans Narrow" w:cs="PT Sans Narrow"/>
+          <w:color w:val="008575"/>
+          <w:sz w:val="32"/>
+          <w:szCs w:val="32"/>
+        </w:rPr>
       </w:pPr>
       <w:r>
         <w:rPr>
-          <w:rFonts w:ascii="Arial Unicode MS" w:eastAsia="Arial Unicode MS" w:hAnsi="Arial Unicode MS" w:cs="Arial Unicode MS"/>
-          <w:b/>
-          <w:sz w:val="36"/>
-          <w:szCs w:val="36"/>
+          <w:rFonts w:ascii="PT Sans Narrow" w:eastAsia="PT Sans Narrow" w:hAnsi="PT Sans Narrow" w:cs="PT Sans Narrow"/>
+          <w:color w:val="008575"/>
+          <w:sz w:val="32"/>
+          <w:szCs w:val="32"/>
         </w:rPr>
-        <w:t>─</w:t>
+        <w:t>Ehren Holgersson</w:t>
       </w:r>
+      <w:bookmarkStart w:id="2" w:name="_o72s15mtq0x3"/>
+      <w:bookmarkStart w:id="3" w:name="_Toc1"/>
+      <w:bookmarkEnd w:id="2"/>
     </w:p>
     <w:p>
       <w:pPr>
@@ -112,7 +121,7 @@
           <w:right w:val="none" w:sz="4" w:space="0" w:color="000000"/>
           <w:between w:val="none" w:sz="4" w:space="0" w:color="000000"/>
         </w:pBdr>
-        <w:spacing w:line="240" w:lineRule="auto"/>
+        <w:spacing w:before="0" w:line="240" w:lineRule="auto"/>
         <w:rPr>
           <w:rFonts w:ascii="PT Sans Narrow" w:eastAsia="PT Sans Narrow" w:hAnsi="PT Sans Narrow" w:cs="PT Sans Narrow"/>
           <w:color w:val="008575"/>
@@ -121,39 +130,6 @@
         </w:rPr>
       </w:pPr>
       <w:r>
-        <w:rPr>
-          <w:rFonts w:ascii="PT Sans Narrow" w:eastAsia="PT Sans Narrow" w:hAnsi="PT Sans Narrow" w:cs="PT Sans Narrow"/>
-          <w:color w:val="008575"/>
-          <w:sz w:val="32"/>
-          <w:szCs w:val="32"/>
-        </w:rPr>
-        <w:t>Your Name</w:t>
-      </w:r>
-    </w:p>
-    <w:p>
-      <w:pPr>
-        <w:pStyle w:val="Heading1"/>
-        <w:pBdr>
-          <w:top w:val="none" w:sz="4" w:space="0" w:color="000000"/>
-          <w:left w:val="none" w:sz="4" w:space="0" w:color="000000"/>
-          <w:bottom w:val="none" w:sz="4" w:space="0" w:color="000000"/>
-          <w:right w:val="none" w:sz="4" w:space="0" w:color="000000"/>
-          <w:between w:val="none" w:sz="4" w:space="0" w:color="000000"/>
-        </w:pBdr>
-      </w:pPr>
-      <w:bookmarkStart w:id="2" w:name="_o72s15mtq0x3"/>
-      <w:bookmarkEnd w:id="2"/>
-      <w:r>
-        <w:br w:type="page" w:clear="all"/>
-      </w:r>
-    </w:p>
-    <w:p>
-      <w:pPr>
-        <w:pStyle w:val="Heading1"/>
-      </w:pPr>
-      <w:bookmarkStart w:id="3" w:name="_Toc1"/>
-      <w:r>
-        <w:lastRenderedPageBreak/>
         <w:t>Changelog</w:t>
       </w:r>
       <w:bookmarkEnd w:id="3"/>
@@ -301,7 +277,25 @@
               <w:rPr>
                 <w:color w:val="000000" w:themeColor="text1"/>
               </w:rPr>
-              <w:t>1.0.0</w:t>
+              <w:t>0</w:t>
+            </w:r>
+            <w:r>
+              <w:rPr>
+                <w:color w:val="000000" w:themeColor="text1"/>
+              </w:rPr>
+              <w:t>.</w:t>
+            </w:r>
+            <w:r>
+              <w:rPr>
+                <w:color w:val="000000" w:themeColor="text1"/>
+              </w:rPr>
+              <w:t>1</w:t>
+            </w:r>
+            <w:r>
+              <w:rPr>
+                <w:color w:val="000000" w:themeColor="text1"/>
+              </w:rPr>
+              <w:t>.0</w:t>
             </w:r>
           </w:p>
         </w:tc>
@@ -323,7 +317,19 @@
               <w:jc w:val="center"/>
             </w:pPr>
             <w:r>
-              <w:t>XX/XX/20XX</w:t>
+              <w:t>05</w:t>
+            </w:r>
+            <w:r>
+              <w:t>/</w:t>
+            </w:r>
+            <w:r>
+              <w:t>10</w:t>
+            </w:r>
+            <w:r>
+              <w:t>/20</w:t>
+            </w:r>
+            <w:r>
+              <w:t>23</w:t>
             </w:r>
           </w:p>
         </w:tc>
@@ -370,6 +376,12 @@
                 <w:color w:val="000000" w:themeColor="text1"/>
               </w:rPr>
             </w:pPr>
+            <w:r>
+              <w:rPr>
+                <w:color w:val="000000" w:themeColor="text1"/>
+              </w:rPr>
+              <w:t>1.0.0</w:t>
+            </w:r>
           </w:p>
         </w:tc>
         <w:tc>
@@ -389,6 +401,9 @@
               <w:spacing w:before="0" w:line="240" w:lineRule="auto"/>
               <w:jc w:val="center"/>
             </w:pPr>
+            <w:r>
+              <w:t>23/10/2023</w:t>
+            </w:r>
           </w:p>
         </w:tc>
         <w:tc>
@@ -407,128 +422,9 @@
               <w:widowControl w:val="0"/>
               <w:spacing w:before="0" w:line="240" w:lineRule="auto"/>
             </w:pPr>
-          </w:p>
-        </w:tc>
-      </w:tr>
-      <w:tr>
-        <w:tc>
-          <w:tcPr>
-            <w:tcW w:w="1380" w:type="dxa"/>
-            <w:shd w:val="clear" w:color="auto" w:fill="FFA87D"/>
-            <w:tcMar>
-              <w:top w:w="100" w:type="dxa"/>
-              <w:left w:w="100" w:type="dxa"/>
-              <w:bottom w:w="100" w:type="dxa"/>
-              <w:right w:w="100" w:type="dxa"/>
-            </w:tcMar>
-          </w:tcPr>
-          <w:p>
-            <w:pPr>
-              <w:widowControl w:val="0"/>
-              <w:spacing w:before="0" w:line="240" w:lineRule="auto"/>
-              <w:jc w:val="center"/>
-              <w:rPr>
-                <w:color w:val="000000" w:themeColor="text1"/>
-              </w:rPr>
-            </w:pPr>
-          </w:p>
-        </w:tc>
-        <w:tc>
-          <w:tcPr>
-            <w:tcW w:w="1575" w:type="dxa"/>
-            <w:shd w:val="clear" w:color="auto" w:fill="auto"/>
-            <w:tcMar>
-              <w:top w:w="100" w:type="dxa"/>
-              <w:left w:w="100" w:type="dxa"/>
-              <w:bottom w:w="100" w:type="dxa"/>
-              <w:right w:w="100" w:type="dxa"/>
-            </w:tcMar>
-          </w:tcPr>
-          <w:p>
-            <w:pPr>
-              <w:widowControl w:val="0"/>
-              <w:spacing w:before="0" w:line="240" w:lineRule="auto"/>
-              <w:jc w:val="center"/>
-            </w:pPr>
-          </w:p>
-        </w:tc>
-        <w:tc>
-          <w:tcPr>
-            <w:tcW w:w="6405" w:type="dxa"/>
-            <w:shd w:val="clear" w:color="auto" w:fill="auto"/>
-            <w:tcMar>
-              <w:top w:w="100" w:type="dxa"/>
-              <w:left w:w="100" w:type="dxa"/>
-              <w:bottom w:w="100" w:type="dxa"/>
-              <w:right w:w="100" w:type="dxa"/>
-            </w:tcMar>
-          </w:tcPr>
-          <w:p>
-            <w:pPr>
-              <w:widowControl w:val="0"/>
-              <w:spacing w:before="0" w:line="240" w:lineRule="auto"/>
-            </w:pPr>
-          </w:p>
-        </w:tc>
-      </w:tr>
-      <w:tr>
-        <w:tc>
-          <w:tcPr>
-            <w:tcW w:w="1380" w:type="dxa"/>
-            <w:shd w:val="clear" w:color="auto" w:fill="FFA87D"/>
-            <w:tcMar>
-              <w:top w:w="100" w:type="dxa"/>
-              <w:left w:w="100" w:type="dxa"/>
-              <w:bottom w:w="100" w:type="dxa"/>
-              <w:right w:w="100" w:type="dxa"/>
-            </w:tcMar>
-          </w:tcPr>
-          <w:p>
-            <w:pPr>
-              <w:widowControl w:val="0"/>
-              <w:spacing w:before="0" w:line="240" w:lineRule="auto"/>
-              <w:jc w:val="center"/>
-              <w:rPr>
-                <w:color w:val="000000" w:themeColor="text1"/>
-              </w:rPr>
-            </w:pPr>
-          </w:p>
-        </w:tc>
-        <w:tc>
-          <w:tcPr>
-            <w:tcW w:w="1575" w:type="dxa"/>
-            <w:shd w:val="clear" w:color="auto" w:fill="auto"/>
-            <w:tcMar>
-              <w:top w:w="100" w:type="dxa"/>
-              <w:left w:w="100" w:type="dxa"/>
-              <w:bottom w:w="100" w:type="dxa"/>
-              <w:right w:w="100" w:type="dxa"/>
-            </w:tcMar>
-          </w:tcPr>
-          <w:p>
-            <w:pPr>
-              <w:widowControl w:val="0"/>
-              <w:spacing w:before="0" w:line="240" w:lineRule="auto"/>
-              <w:jc w:val="center"/>
-            </w:pPr>
-          </w:p>
-        </w:tc>
-        <w:tc>
-          <w:tcPr>
-            <w:tcW w:w="6405" w:type="dxa"/>
-            <w:shd w:val="clear" w:color="auto" w:fill="auto"/>
-            <w:tcMar>
-              <w:top w:w="100" w:type="dxa"/>
-              <w:left w:w="100" w:type="dxa"/>
-              <w:bottom w:w="100" w:type="dxa"/>
-              <w:right w:w="100" w:type="dxa"/>
-            </w:tcMar>
-          </w:tcPr>
-          <w:p>
-            <w:pPr>
-              <w:widowControl w:val="0"/>
-              <w:spacing w:before="0" w:line="240" w:lineRule="auto"/>
-            </w:pPr>
+            <w:r>
+              <w:t>Completed</w:t>
+            </w:r>
           </w:p>
         </w:tc>
       </w:tr>
@@ -1293,28 +1189,6 @@
     </w:p>
     <w:p>
       <w:pPr>
-        <w:pBdr>
-          <w:top w:val="none" w:sz="4" w:space="0" w:color="000000"/>
-          <w:left w:val="none" w:sz="4" w:space="0" w:color="000000"/>
-          <w:bottom w:val="none" w:sz="4" w:space="0" w:color="000000"/>
-          <w:right w:val="none" w:sz="4" w:space="0" w:color="000000"/>
-        </w:pBdr>
-        <w:spacing w:before="240" w:after="240"/>
-        <w:rPr>
-          <w:rFonts w:ascii="Times New Roman" w:eastAsia="Times New Roman" w:hAnsi="Times New Roman" w:cs="Times New Roman"/>
-          <w:sz w:val="24"/>
-        </w:rPr>
-      </w:pPr>
-      <w:r>
-        <w:rPr>
-          <w:rFonts w:ascii="Times New Roman" w:eastAsia="Times New Roman" w:hAnsi="Times New Roman" w:cs="Times New Roman"/>
-          <w:sz w:val="24"/>
-        </w:rPr>
-        <w:t>In the TDD. Which namespaces (Includes) did you include in your project, What functionality did each namespace provide to your code.</w:t>
-      </w:r>
-    </w:p>
-    <w:p>
-      <w:pPr>
         <w:pStyle w:val="Heading2"/>
       </w:pPr>
       <w:bookmarkStart w:id="7" w:name="_sui8vh2z74cg"/>
@@ -1339,10 +1213,16 @@
         <w:t xml:space="preserve"> the AI NavMesh components in Unity to </w:t>
       </w:r>
       <w:r>
-        <w:t>allow</w:t>
+        <w:t>make</w:t>
       </w:r>
       <w:r>
-        <w:t xml:space="preserve"> multiple Ai agents </w:t>
+        <w:t xml:space="preserve"> multiple A</w:t>
+      </w:r>
+      <w:r>
+        <w:t>I</w:t>
+      </w:r>
+      <w:r>
+        <w:t xml:space="preserve"> agents </w:t>
       </w:r>
       <w:r>
         <w:t>to navigate a maze in unique ways.</w:t>
@@ -1366,7 +1246,13 @@
         <w:spacing w:before="0" w:line="240" w:lineRule="auto"/>
       </w:pPr>
       <w:r>
-        <w:t>This document and the related project have been created primarily for the purpose of meeting the requirements outlined for AI skills assessment f</w:t>
+        <w:t>This document and the related project have been created primarily for the purpose of meeting the requirements outlined for AI skills assessment</w:t>
+      </w:r>
+      <w:r>
+        <w:t xml:space="preserve"> 1</w:t>
+      </w:r>
+      <w:r>
+        <w:t xml:space="preserve"> f</w:t>
       </w:r>
       <w:r>
         <w:t>or</w:t>
@@ -1400,12 +1286,17 @@
       <w:bookmarkEnd w:id="12"/>
     </w:p>
     <w:p>
+      <w:r>
+        <w:t>Level – A 3D environment the Agents will need to navigate.</w:t>
+      </w:r>
+    </w:p>
+    <w:p>
       <w:pPr>
         <w:shd w:val="clear" w:color="auto" w:fill="FFFFFF"/>
         <w:spacing w:before="0" w:line="240" w:lineRule="auto"/>
       </w:pPr>
       <w:r>
-        <w:t>/ If the document uses any special words or terms, list them here. For example, what does Agent mean? What does Area Modifier mean? This section is for terms you will use fill this in after you make your document. /</w:t>
+        <w:t xml:space="preserve">Agent – Used to describe a unity object which will navigate (move) around the level </w:t>
       </w:r>
     </w:p>
     <w:p>
@@ -1445,7 +1336,13 @@
         <w:spacing w:before="0" w:line="240" w:lineRule="auto"/>
       </w:pPr>
       <w:r>
-        <w:t>I would like the project to result in a completed game loop, despite there being no actual player input. One of the Ai agents will stand jn for the player and complete the level.</w:t>
+        <w:t xml:space="preserve">I would like the project to result in a completed game loop, despite there being no actual player input. One of the Ai agents will stand </w:t>
+      </w:r>
+      <w:r>
+        <w:t>in</w:t>
+      </w:r>
+      <w:r>
+        <w:t xml:space="preserve"> for the player and complete the level.</w:t>
       </w:r>
     </w:p>
     <w:p>
@@ -1467,7 +1364,13 @@
         <w:spacing w:before="0" w:line="240" w:lineRule="auto"/>
       </w:pPr>
       <w:r>
-        <w:t>Hardware requirements should be fairly minimal. I would expect not much higher than unity3D requirements of windows 7 wit x64 and Sse2 capable CPU and DirectX10 GPU.</w:t>
+        <w:t>Hardware requirements should be fairly minimal. I would expect not much higher than unity3D requirements of windows 7 wit</w:t>
+      </w:r>
+      <w:r>
+        <w:t>h</w:t>
+      </w:r>
+      <w:r>
+        <w:t xml:space="preserve"> x64 and Sse2 capable CPU and DirectX10 GPU.</w:t>
       </w:r>
     </w:p>
     <w:p>
@@ -1506,18 +1409,126 @@
     </w:p>
     <w:p>
       <w:pPr>
-        <w:spacing w:before="0" w:line="240" w:lineRule="auto"/>
-      </w:pPr>
+        <w:pStyle w:val="Heading2"/>
+        <w:shd w:val="clear" w:color="auto" w:fill="FFFFFF"/>
+        <w:rPr>
+          <w:rFonts w:ascii="Open Sans" w:eastAsia="Open Sans" w:hAnsi="Open Sans" w:cs="Open Sans"/>
+          <w:b/>
+          <w:bCs/>
+          <w:color w:val="695D46"/>
+          <w:sz w:val="22"/>
+          <w:szCs w:val="22"/>
+          <w:lang w:val="en-AU"/>
+        </w:rPr>
+      </w:pPr>
+      <w:bookmarkStart w:id="22" w:name="_Toc12"/>
       <w:r>
-        <w:t>/ Describe the main data types you will be using and how they work. /</w:t>
+        <w:rPr>
+          <w:rFonts w:ascii="Open Sans" w:eastAsia="Open Sans" w:hAnsi="Open Sans" w:cs="Open Sans"/>
+          <w:b/>
+          <w:bCs/>
+          <w:color w:val="695D46"/>
+          <w:sz w:val="22"/>
+          <w:szCs w:val="22"/>
+          <w:lang w:val="en-AU"/>
+        </w:rPr>
+        <w:t>enum PlatState { Top , Bottom, TravelUp, TravelDown }</w:t>
       </w:r>
     </w:p>
     <w:p>
       <w:pPr>
+        <w:rPr>
+          <w:lang w:val="en-AU"/>
+        </w:rPr>
+      </w:pPr>
+      <w:r>
+        <w:rPr>
+          <w:lang w:val="en-AU"/>
+        </w:rPr>
+        <w:t>This is used to outline the state of the moving platform at the end of the level, and also used in some doors within the maze.</w:t>
+      </w:r>
+    </w:p>
+    <w:p>
+      <w:pPr>
         <w:pStyle w:val="Heading2"/>
         <w:shd w:val="clear" w:color="auto" w:fill="FFFFFF"/>
-      </w:pPr>
-      <w:bookmarkStart w:id="22" w:name="_Toc12"/>
+        <w:rPr>
+          <w:rFonts w:ascii="Open Sans" w:eastAsia="Open Sans" w:hAnsi="Open Sans" w:cs="Open Sans"/>
+          <w:b/>
+          <w:bCs/>
+          <w:color w:val="695D46"/>
+          <w:sz w:val="22"/>
+          <w:szCs w:val="22"/>
+          <w:lang w:val="en-AU"/>
+        </w:rPr>
+      </w:pPr>
+      <w:r>
+        <w:rPr>
+          <w:rFonts w:ascii="Open Sans" w:eastAsia="Open Sans" w:hAnsi="Open Sans" w:cs="Open Sans"/>
+          <w:b/>
+          <w:bCs/>
+          <w:color w:val="695D46"/>
+          <w:sz w:val="22"/>
+          <w:szCs w:val="22"/>
+          <w:lang w:val="en-AU"/>
+        </w:rPr>
+        <w:t>Vector3</w:t>
+      </w:r>
+    </w:p>
+    <w:p>
+      <w:pPr>
+        <w:rPr>
+          <w:lang w:val="en-AU"/>
+        </w:rPr>
+      </w:pPr>
+      <w:r>
+        <w:rPr>
+          <w:lang w:val="en-AU"/>
+        </w:rPr>
+        <w:t>Used extensively to describe positions in space, for agent destinations as well as for agents to determine their positions relative to each other. See description Below.</w:t>
+      </w:r>
+    </w:p>
+    <w:p>
+      <w:pPr>
+        <w:rPr>
+          <w:b/>
+          <w:bCs/>
+          <w:lang w:val="en-AU"/>
+        </w:rPr>
+      </w:pPr>
+      <w:r>
+        <w:rPr>
+          <w:b/>
+          <w:bCs/>
+          <w:lang w:val="en-AU"/>
+        </w:rPr>
+        <w:t>RayCastHit</w:t>
+      </w:r>
+    </w:p>
+    <w:p>
+      <w:pPr>
+        <w:rPr>
+          <w:lang w:val="en-AU"/>
+        </w:rPr>
+      </w:pPr>
+      <w:r>
+        <w:rPr>
+          <w:lang w:val="en-AU"/>
+        </w:rPr>
+        <w:t xml:space="preserve">Stores </w:t>
+      </w:r>
+      <w:r>
+        <w:rPr>
+          <w:lang w:val="en-AU"/>
+        </w:rPr>
+        <w:t>result of raycast calculation, used in function to determine line of sight between agents.</w:t>
+      </w:r>
+    </w:p>
+    <w:p>
+      <w:pPr>
+        <w:pStyle w:val="Heading2"/>
+        <w:shd w:val="clear" w:color="auto" w:fill="FFFFFF"/>
+      </w:pPr>
       <w:r>
         <w:t>Interface/API/Namespaces Definitions</w:t>
       </w:r>
@@ -1525,21 +1536,408 @@
     </w:p>
     <w:p>
       <w:pPr>
+        <w:pStyle w:val="Heading3"/>
+      </w:pPr>
+      <w:r>
+        <w:t>Unity components/Classes in Use</w:t>
+      </w:r>
+    </w:p>
+    <w:p>
+      <w:pPr>
         <w:shd w:val="clear" w:color="auto" w:fill="FFFFFF"/>
         <w:spacing w:before="0" w:line="240" w:lineRule="auto"/>
       </w:pPr>
+    </w:p>
+    <w:p>
+      <w:pPr>
+        <w:shd w:val="clear" w:color="auto" w:fill="FFFFFF"/>
+        <w:spacing w:before="0" w:line="240" w:lineRule="auto"/>
+        <w:rPr>
+          <w:b/>
+          <w:bCs/>
+          <w:lang w:val="en-AU"/>
+        </w:rPr>
+      </w:pPr>
       <w:r>
-        <w:t>/ Describe the various components and libraries you will be using that are inbuilt into unity. For example</w:t>
+        <w:rPr>
+          <w:b/>
+          <w:bCs/>
+          <w:lang w:val="en-AU"/>
+        </w:rPr>
+        <w:t>NavMeshAgent</w:t>
+      </w:r>
+    </w:p>
+    <w:p>
+      <w:pPr>
+        <w:shd w:val="clear" w:color="auto" w:fill="FFFFFF"/>
+        <w:spacing w:before="0" w:line="240" w:lineRule="auto"/>
+        <w:rPr>
+          <w:lang w:val="en-AU"/>
+        </w:rPr>
+      </w:pPr>
+      <w:r>
+        <w:rPr>
+          <w:lang w:val="en-AU"/>
+        </w:rPr>
+        <w:t xml:space="preserve">This component moves an object within the scene along a path based on the NavMesh. Refer to </w:t>
+      </w:r>
+      <w:hyperlink r:id="rId9" w:history="1">
+        <w:r>
+          <w:rPr>
+            <w:rStyle w:val="Hyperlink"/>
+            <w:lang w:val="en-AU"/>
+          </w:rPr>
+          <w:t>https://docs.unity3d.com/ScriptReference/AI.NavMeshAgent.html</w:t>
+        </w:r>
+      </w:hyperlink>
+    </w:p>
+    <w:p>
+      <w:pPr>
+        <w:shd w:val="clear" w:color="auto" w:fill="FFFFFF"/>
+        <w:spacing w:before="0" w:line="240" w:lineRule="auto"/>
+        <w:rPr>
+          <w:lang w:val="en-AU"/>
+        </w:rPr>
+      </w:pPr>
+    </w:p>
+    <w:p>
+      <w:pPr>
+        <w:shd w:val="clear" w:color="auto" w:fill="FFFFFF"/>
+        <w:spacing w:before="0" w:line="240" w:lineRule="auto"/>
+        <w:rPr>
+          <w:b/>
+          <w:bCs/>
+          <w:lang w:val="en-AU"/>
+        </w:rPr>
+      </w:pPr>
+      <w:r>
+        <w:rPr>
+          <w:b/>
+          <w:bCs/>
+          <w:lang w:val="en-AU"/>
+        </w:rPr>
+        <w:t>Animator</w:t>
+      </w:r>
+    </w:p>
+    <w:p>
+      <w:pPr>
+        <w:shd w:val="clear" w:color="auto" w:fill="FFFFFF"/>
+        <w:spacing w:before="0" w:line="240" w:lineRule="auto"/>
+        <w:rPr>
+          <w:lang w:val="en-AU"/>
+        </w:rPr>
+      </w:pPr>
+      <w:r>
+        <w:rPr>
+          <w:lang w:val="en-AU"/>
+        </w:rPr>
+        <w:t xml:space="preserve">Controls the state of the animation system on an object. See </w:t>
+      </w:r>
+      <w:hyperlink r:id="rId10" w:history="1">
+        <w:r>
+          <w:rPr>
+            <w:rStyle w:val="Hyperlink"/>
+            <w:lang w:val="en-AU"/>
+          </w:rPr>
+          <w:t>https://docs.unity3d.com/ScriptReference/Animator.html</w:t>
+        </w:r>
+      </w:hyperlink>
+      <w:r>
+        <w:rPr>
+          <w:lang w:val="en-AU"/>
+        </w:rPr>
+        <w:t xml:space="preserve"> and </w:t>
+      </w:r>
+      <w:hyperlink r:id="rId11" w:history="1">
+        <w:r>
+          <w:rPr>
+            <w:rStyle w:val="Hyperlink"/>
+            <w:lang w:val="en-AU"/>
+          </w:rPr>
+          <w:t>https://docs.unity3d.com/Manual/class-Animator.html</w:t>
+        </w:r>
+      </w:hyperlink>
+      <w:r>
+        <w:rPr>
+          <w:lang w:val="en-AU"/>
+        </w:rPr>
+        <w:t xml:space="preserve"> </w:t>
+      </w:r>
+    </w:p>
+    <w:p>
+      <w:pPr>
+        <w:shd w:val="clear" w:color="auto" w:fill="FFFFFF"/>
+        <w:spacing w:before="0" w:line="240" w:lineRule="auto"/>
+        <w:rPr>
+          <w:lang w:val="en-AU"/>
+        </w:rPr>
+      </w:pPr>
+    </w:p>
+    <w:p>
+      <w:pPr>
+        <w:shd w:val="clear" w:color="auto" w:fill="FFFFFF"/>
+        <w:spacing w:before="0" w:line="240" w:lineRule="auto"/>
+        <w:rPr>
+          <w:b/>
+          <w:bCs/>
+          <w:lang w:val="en-AU"/>
+        </w:rPr>
+      </w:pPr>
+      <w:r>
+        <w:rPr>
+          <w:b/>
+          <w:bCs/>
+          <w:lang w:val="en-AU"/>
+        </w:rPr>
+        <w:t>GameObject</w:t>
+      </w:r>
+    </w:p>
+    <w:p>
+      <w:pPr>
+        <w:shd w:val="clear" w:color="auto" w:fill="FFFFFF"/>
+        <w:spacing w:before="0" w:line="240" w:lineRule="auto"/>
+        <w:rPr>
+          <w:lang w:val="en-AU"/>
+        </w:rPr>
+      </w:pPr>
+      <w:r>
+        <w:rPr>
+          <w:lang w:val="en-AU"/>
+        </w:rPr>
+        <w:t xml:space="preserve">GameObject is the base class for creating custom scripts which attach to unity GameObjects as components withing the editor. </w:t>
+      </w:r>
+      <w:hyperlink r:id="rId12" w:history="1">
+        <w:r>
+          <w:rPr>
+            <w:rStyle w:val="Hyperlink"/>
+            <w:lang w:val="en-AU"/>
+          </w:rPr>
+          <w:t>https://docs.unity3d.com/ScriptReference/GameObject.html</w:t>
+        </w:r>
+      </w:hyperlink>
+    </w:p>
+    <w:p>
+      <w:pPr>
+        <w:shd w:val="clear" w:color="auto" w:fill="FFFFFF"/>
+        <w:spacing w:before="0" w:line="240" w:lineRule="auto"/>
+        <w:rPr>
+          <w:lang w:val="en-AU"/>
+        </w:rPr>
+      </w:pPr>
+    </w:p>
+    <w:p>
+      <w:pPr>
+        <w:shd w:val="clear" w:color="auto" w:fill="FFFFFF"/>
+        <w:spacing w:before="0" w:line="240" w:lineRule="auto"/>
+        <w:rPr>
+          <w:b/>
+          <w:bCs/>
+          <w:lang w:val="en-AU"/>
+        </w:rPr>
+      </w:pPr>
+      <w:r>
+        <w:rPr>
+          <w:b/>
+          <w:bCs/>
+          <w:lang w:val="en-AU"/>
+        </w:rPr>
+        <w:t>Vector3</w:t>
+      </w:r>
+    </w:p>
+    <w:p>
+      <w:pPr>
+        <w:shd w:val="clear" w:color="auto" w:fill="FFFFFF"/>
+        <w:spacing w:before="0" w:line="240" w:lineRule="auto"/>
+        <w:rPr>
+          <w:lang w:val="en-AU"/>
+        </w:rPr>
+      </w:pPr>
+      <w:r>
+        <w:rPr>
+          <w:lang w:val="en-AU"/>
+        </w:rPr>
+        <w:t xml:space="preserve">Used to describe </w:t>
       </w:r>
       <w:r>
         <w:rPr>
-          <w:color w:val="FF0000"/>
+          <w:lang w:val="en-AU"/>
         </w:rPr>
-        <w:t>, GameObject, Image</w:t>
+        <w:t xml:space="preserve">a position or direction in three dimensional space. </w:t>
       </w:r>
+      <w:hyperlink r:id="rId13" w:history="1">
+        <w:r>
+          <w:rPr>
+            <w:rStyle w:val="Hyperlink"/>
+            <w:lang w:val="en-AU"/>
+          </w:rPr>
+          <w:t>https://docs.unity3d.com/ScriptReference/Vector3.html</w:t>
+        </w:r>
+      </w:hyperlink>
+    </w:p>
+    <w:p>
+      <w:pPr>
+        <w:shd w:val="clear" w:color="auto" w:fill="FFFFFF"/>
+        <w:spacing w:before="0" w:line="240" w:lineRule="auto"/>
+        <w:rPr>
+          <w:lang w:val="en-AU"/>
+        </w:rPr>
+      </w:pPr>
+    </w:p>
+    <w:p>
+      <w:pPr>
+        <w:shd w:val="clear" w:color="auto" w:fill="FFFFFF"/>
+        <w:spacing w:before="0" w:line="240" w:lineRule="auto"/>
+        <w:rPr>
+          <w:b/>
+          <w:bCs/>
+          <w:lang w:val="en-AU"/>
+        </w:rPr>
+      </w:pPr>
       <w:r>
-        <w:t>, SceneManagement, UnityEngine…etc. Link the Unity API Manual to show where to find information on those elements. /</w:t>
+        <w:rPr>
+          <w:b/>
+          <w:bCs/>
+          <w:lang w:val="en-AU"/>
+        </w:rPr>
+        <w:t>Camera</w:t>
       </w:r>
+    </w:p>
+    <w:p>
+      <w:pPr>
+        <w:shd w:val="clear" w:color="auto" w:fill="FFFFFF"/>
+        <w:spacing w:before="0" w:line="240" w:lineRule="auto"/>
+        <w:rPr>
+          <w:lang w:val="en-AU"/>
+        </w:rPr>
+      </w:pPr>
+      <w:r>
+        <w:rPr>
+          <w:lang w:val="en-AU"/>
+        </w:rPr>
+        <w:t xml:space="preserve">The camera component defines the reference point used to draw the world, either directly to the screen or to a texture to be used for other purposes. </w:t>
+      </w:r>
+      <w:hyperlink r:id="rId14" w:history="1">
+        <w:r>
+          <w:rPr>
+            <w:rStyle w:val="Hyperlink"/>
+            <w:lang w:val="en-AU"/>
+          </w:rPr>
+          <w:t>https://docs.unity3d.com/ScriptReference/Camera.html</w:t>
+        </w:r>
+      </w:hyperlink>
+    </w:p>
+    <w:p>
+      <w:pPr>
+        <w:shd w:val="clear" w:color="auto" w:fill="FFFFFF"/>
+        <w:spacing w:before="0" w:line="240" w:lineRule="auto"/>
+        <w:rPr>
+          <w:lang w:val="en-AU"/>
+        </w:rPr>
+      </w:pPr>
+    </w:p>
+    <w:p>
+      <w:pPr>
+        <w:shd w:val="clear" w:color="auto" w:fill="FFFFFF"/>
+        <w:spacing w:before="0" w:line="240" w:lineRule="auto"/>
+        <w:rPr>
+          <w:b/>
+          <w:bCs/>
+          <w:lang w:val="en-AU"/>
+        </w:rPr>
+      </w:pPr>
+      <w:r>
+        <w:rPr>
+          <w:b/>
+          <w:bCs/>
+          <w:lang w:val="en-AU"/>
+        </w:rPr>
+        <w:t>Image</w:t>
+      </w:r>
+    </w:p>
+    <w:p>
+      <w:pPr>
+        <w:shd w:val="clear" w:color="auto" w:fill="FFFFFF"/>
+        <w:spacing w:before="0" w:line="240" w:lineRule="auto"/>
+        <w:rPr>
+          <w:lang w:val="en-AU"/>
+        </w:rPr>
+      </w:pPr>
+      <w:r>
+        <w:rPr>
+          <w:lang w:val="en-AU"/>
+        </w:rPr>
+        <w:t xml:space="preserve">A visual element that displays a texture. </w:t>
+      </w:r>
+      <w:hyperlink r:id="rId15" w:history="1">
+        <w:r>
+          <w:rPr>
+            <w:rStyle w:val="Hyperlink"/>
+            <w:lang w:val="en-AU"/>
+          </w:rPr>
+          <w:t>https://docs.unity3d.com/ScriptReference/UIElements.Image.html</w:t>
+        </w:r>
+      </w:hyperlink>
+    </w:p>
+    <w:p>
+      <w:pPr>
+        <w:shd w:val="clear" w:color="auto" w:fill="FFFFFF"/>
+        <w:spacing w:before="0" w:line="240" w:lineRule="auto"/>
+        <w:rPr>
+          <w:lang w:val="en-AU"/>
+        </w:rPr>
+      </w:pPr>
+    </w:p>
+    <w:p>
+      <w:pPr>
+        <w:shd w:val="clear" w:color="auto" w:fill="FFFFFF"/>
+        <w:spacing w:before="0" w:line="240" w:lineRule="auto"/>
+        <w:rPr>
+          <w:b/>
+          <w:bCs/>
+          <w:lang w:val="en-AU"/>
+        </w:rPr>
+      </w:pPr>
+      <w:r>
+        <w:rPr>
+          <w:b/>
+          <w:bCs/>
+          <w:lang w:val="en-AU"/>
+        </w:rPr>
+        <w:t>TextMeshProUGUI</w:t>
+      </w:r>
+    </w:p>
+    <w:p>
+      <w:pPr>
+        <w:shd w:val="clear" w:color="auto" w:fill="FFFFFF"/>
+        <w:spacing w:before="0" w:line="240" w:lineRule="auto"/>
+      </w:pPr>
+      <w:r>
+        <w:rPr>
+          <w:lang w:val="en-AU"/>
+        </w:rPr>
+        <w:t xml:space="preserve">This is the Canvas/UI version of a TextMeshPro class. This displays text using Unity’s Text Mesh Pro system which replaces the older text systems. </w:t>
+      </w:r>
+      <w:hyperlink r:id="rId16" w:history="1">
+        <w:r>
+          <w:rPr>
+            <w:rStyle w:val="Hyperlink"/>
+            <w:lang w:val="en-AU"/>
+          </w:rPr>
+          <w:t>https://docs.unity3d.com/Manual/com.unity.textmeshpro.html</w:t>
+        </w:r>
+      </w:hyperlink>
+      <w:r>
+        <w:rPr>
+          <w:lang w:val="en-AU"/>
+        </w:rPr>
+        <w:t xml:space="preserve">  </w:t>
+      </w:r>
+    </w:p>
+    <w:p>
+      <w:pPr>
+        <w:shd w:val="clear" w:color="auto" w:fill="FFFFFF"/>
+        <w:spacing w:before="0" w:line="240" w:lineRule="auto"/>
+      </w:pPr>
     </w:p>
     <w:p>
       <w:pPr>
@@ -1553,12 +1951,10 @@
         <w:t xml:space="preserve"> </w:t>
       </w:r>
       <w:r>
-        <w:t>a</w:t>
-      </w:r>
-      <w:r>
-        <w:t>nd what functionality did each namespace provide to your code?</w:t>
+        <w:t>and what functionality did each namespace provide to your code?</w:t>
       </w:r>
     </w:p>
+    <w:p/>
     <w:p>
       <w:pPr>
         <w:rPr>
@@ -1576,7 +1972,13 @@
     </w:p>
     <w:p>
       <w:r>
-        <w:t xml:space="preserve">Adds basic unity classes such as GameObject, ScriptableObject etc. </w:t>
+        <w:t>Adds basic unity classes such as GameObject, ScriptableObjec</w:t>
+      </w:r>
+      <w:r>
+        <w:t>t and the various components</w:t>
+      </w:r>
+      <w:r>
+        <w:t xml:space="preserve">. </w:t>
       </w:r>
     </w:p>
     <w:p>
@@ -1646,7 +2048,19 @@
         <w:rPr>
           <w:lang w:val="en-AU"/>
         </w:rPr>
-        <w:t xml:space="preserve">Used to create asynchronous method or function (alternative to Coroutine) </w:t>
+        <w:t xml:space="preserve">Used to create asynchronous method or function (alternative to </w:t>
+      </w:r>
+      <w:r>
+        <w:rPr>
+          <w:lang w:val="en-AU"/>
+        </w:rPr>
+        <w:t>c</w:t>
+      </w:r>
+      <w:r>
+        <w:rPr>
+          <w:lang w:val="en-AU"/>
+        </w:rPr>
+        <w:t xml:space="preserve">oroutine) </w:t>
       </w:r>
     </w:p>
     <w:p>
@@ -1667,6 +2081,11 @@
       </w:r>
     </w:p>
     <w:p>
+      <w:pPr>
+        <w:rPr>
+          <w:lang w:val="en-AU"/>
+        </w:rPr>
+      </w:pPr>
       <w:r>
         <w:rPr>
           <w:lang w:val="en-AU"/>
@@ -1677,6 +2096,7 @@
       <w:bookmarkEnd w:id="23"/>
       <w:bookmarkEnd w:id="24"/>
     </w:p>
+    <w:p/>
     <w:p>
       <w:pPr>
         <w:pStyle w:val="Heading2"/>
@@ -1687,6 +2107,7 @@
       <w:bookmarkEnd w:id="25"/>
       <w:bookmarkEnd w:id="26"/>
       <w:r>
+        <w:lastRenderedPageBreak/>
         <w:t>Risks</w:t>
       </w:r>
       <w:bookmarkEnd w:id="27"/>
@@ -1696,7 +2117,7 @@
         <w:spacing w:before="0" w:line="240" w:lineRule="auto"/>
       </w:pPr>
       <w:r>
-        <w:t>/ If there are any risks or unknowns, list them here. Also, if there is additional research to be done, mention that as well. /</w:t>
+        <w:t>I am fairly confident in my ability to complete this project and know it can be done with the unity NavMesh/Ai tools. The primary risk is likely to be the ability to complete the work in the time available.</w:t>
       </w:r>
     </w:p>
     <w:p>
@@ -1731,7 +2152,6 @@
       </w:pPr>
       <w:bookmarkStart w:id="30" w:name="_Toc17"/>
       <w:r>
-        <w:lastRenderedPageBreak/>
         <w:t>Pseudocode</w:t>
       </w:r>
       <w:bookmarkEnd w:id="30"/>
@@ -1755,9 +2175,476 @@
     <w:p>
       <w:pPr>
         <w:spacing w:before="0" w:line="240" w:lineRule="auto"/>
+        <w:rPr>
+          <w:b/>
+          <w:bCs/>
+        </w:rPr>
       </w:pPr>
       <w:r>
-        <w:t>/ Written plan of the code and how you are going to write it in English. This is where you expand from what you were given in the brief. /</w:t>
+        <w:rPr>
+          <w:b/>
+          <w:bCs/>
+        </w:rPr>
+        <w:t>Agent Logic</w:t>
+      </w:r>
+      <w:r>
+        <w:rPr>
+          <w:b/>
+          <w:bCs/>
+        </w:rPr>
+        <w:t>:</w:t>
+      </w:r>
+    </w:p>
+    <w:p>
+      <w:pPr>
+        <w:spacing w:before="0" w:line="240" w:lineRule="auto"/>
+        <w:rPr>
+          <w:b/>
+          <w:bCs/>
+        </w:rPr>
+      </w:pPr>
+    </w:p>
+    <w:p>
+      <w:pPr>
+        <w:spacing w:before="0" w:line="240" w:lineRule="auto"/>
+        <w:rPr>
+          <w:b/>
+          <w:bCs/>
+        </w:rPr>
+      </w:pPr>
+      <w:r>
+        <w:rPr>
+          <w:b/>
+          <w:bCs/>
+        </w:rPr>
+        <w:t>Hero Class:</w:t>
+      </w:r>
+    </w:p>
+    <w:p>
+      <w:pPr>
+        <w:spacing w:before="0" w:line="240" w:lineRule="auto"/>
+      </w:pPr>
+    </w:p>
+    <w:p>
+      <w:pPr>
+        <w:spacing w:before="0" w:line="240" w:lineRule="auto"/>
+      </w:pPr>
+      <w:r>
+        <w:t>If</w:t>
+      </w:r>
+      <w:r>
+        <w:t xml:space="preserve"> </w:t>
+      </w:r>
+      <w:r>
+        <w:t>Enemy is visible</w:t>
+      </w:r>
+    </w:p>
+    <w:p>
+      <w:pPr>
+        <w:spacing w:before="0" w:line="240" w:lineRule="auto"/>
+      </w:pPr>
+      <w:r>
+        <w:tab/>
+        <w:t>Increase fear</w:t>
+      </w:r>
+    </w:p>
+    <w:p>
+      <w:pPr>
+        <w:spacing w:before="0" w:line="240" w:lineRule="auto"/>
+      </w:pPr>
+      <w:r>
+        <w:tab/>
+        <w:t>Agent speed = running speed</w:t>
+      </w:r>
+    </w:p>
+    <w:p>
+      <w:pPr>
+        <w:spacing w:before="0" w:line="240" w:lineRule="auto"/>
+      </w:pPr>
+      <w:r>
+        <w:tab/>
+        <w:t>Reduce stamina</w:t>
+      </w:r>
+    </w:p>
+    <w:p>
+      <w:pPr>
+        <w:spacing w:before="0" w:line="240" w:lineRule="auto"/>
+      </w:pPr>
+      <w:r>
+        <w:t xml:space="preserve">Else </w:t>
+      </w:r>
+    </w:p>
+    <w:p>
+      <w:pPr>
+        <w:spacing w:before="0" w:line="240" w:lineRule="auto"/>
+      </w:pPr>
+      <w:r>
+        <w:tab/>
+        <w:t xml:space="preserve">Reduce Fear </w:t>
+      </w:r>
+    </w:p>
+    <w:p>
+      <w:pPr>
+        <w:spacing w:before="0" w:line="240" w:lineRule="auto"/>
+      </w:pPr>
+      <w:r>
+        <w:tab/>
+        <w:t>If fear is greater than 50%</w:t>
+      </w:r>
+    </w:p>
+    <w:p>
+      <w:pPr>
+        <w:spacing w:before="0" w:line="240" w:lineRule="auto"/>
+      </w:pPr>
+      <w:r>
+        <w:tab/>
+      </w:r>
+      <w:r>
+        <w:tab/>
+        <w:t>Agent speed = running speed</w:t>
+      </w:r>
+    </w:p>
+    <w:p>
+      <w:pPr>
+        <w:spacing w:before="0" w:line="240" w:lineRule="auto"/>
+      </w:pPr>
+      <w:r>
+        <w:tab/>
+      </w:r>
+      <w:r>
+        <w:tab/>
+        <w:t>Reduce stamina</w:t>
+      </w:r>
+    </w:p>
+    <w:p>
+      <w:pPr>
+        <w:spacing w:before="0" w:line="240" w:lineRule="auto"/>
+      </w:pPr>
+      <w:r>
+        <w:tab/>
+        <w:t xml:space="preserve">Else </w:t>
+      </w:r>
+    </w:p>
+    <w:p>
+      <w:pPr>
+        <w:spacing w:before="0" w:line="240" w:lineRule="auto"/>
+        <w:ind w:left="720" w:firstLine="720"/>
+      </w:pPr>
+      <w:r>
+        <w:t>Agent Speed = walking speed</w:t>
+      </w:r>
+    </w:p>
+    <w:p>
+      <w:pPr>
+        <w:spacing w:before="0" w:line="240" w:lineRule="auto"/>
+      </w:pPr>
+      <w:r>
+        <w:tab/>
+      </w:r>
+      <w:r>
+        <w:tab/>
+        <w:t>Increase Stamina</w:t>
+      </w:r>
+    </w:p>
+    <w:p>
+      <w:pPr>
+        <w:spacing w:before="0" w:line="240" w:lineRule="auto"/>
+      </w:pPr>
+      <w:r>
+        <w:t>If Area contains required collectable</w:t>
+      </w:r>
+    </w:p>
+    <w:p>
+      <w:pPr>
+        <w:spacing w:before="0" w:line="240" w:lineRule="auto"/>
+      </w:pPr>
+      <w:r>
+        <w:tab/>
+        <w:t>Move to next required collectable</w:t>
+      </w:r>
+    </w:p>
+    <w:p>
+      <w:pPr>
+        <w:spacing w:before="0" w:line="240" w:lineRule="auto"/>
+      </w:pPr>
+      <w:r>
+        <w:t xml:space="preserve">Else </w:t>
+      </w:r>
+    </w:p>
+    <w:p>
+      <w:pPr>
+        <w:spacing w:before="0" w:line="240" w:lineRule="auto"/>
+        <w:ind w:firstLine="720"/>
+      </w:pPr>
+      <w:r>
+        <w:t>If area contains optional collectable</w:t>
+      </w:r>
+    </w:p>
+    <w:p>
+      <w:pPr>
+        <w:spacing w:before="0" w:line="240" w:lineRule="auto"/>
+      </w:pPr>
+      <w:r>
+        <w:tab/>
+      </w:r>
+      <w:r>
+        <w:tab/>
+        <w:t>If fear &gt; 50%</w:t>
+      </w:r>
+    </w:p>
+    <w:p>
+      <w:pPr>
+        <w:spacing w:before="0" w:line="240" w:lineRule="auto"/>
+      </w:pPr>
+      <w:r>
+        <w:tab/>
+      </w:r>
+      <w:r>
+        <w:tab/>
+      </w:r>
+      <w:r>
+        <w:tab/>
+        <w:t>Remove next optional collectable from list</w:t>
+      </w:r>
+    </w:p>
+    <w:p>
+      <w:pPr>
+        <w:spacing w:before="0" w:line="240" w:lineRule="auto"/>
+      </w:pPr>
+      <w:r>
+        <w:tab/>
+      </w:r>
+      <w:r>
+        <w:tab/>
+        <w:t>Else</w:t>
+      </w:r>
+    </w:p>
+    <w:p>
+      <w:pPr>
+        <w:spacing w:before="0" w:line="240" w:lineRule="auto"/>
+      </w:pPr>
+      <w:r>
+        <w:tab/>
+      </w:r>
+      <w:r>
+        <w:tab/>
+      </w:r>
+      <w:r>
+        <w:tab/>
+        <w:t>Move to next optional collectable</w:t>
+      </w:r>
+    </w:p>
+    <w:p>
+      <w:pPr>
+        <w:spacing w:before="0" w:line="240" w:lineRule="auto"/>
+      </w:pPr>
+      <w:r>
+        <w:t xml:space="preserve">Else </w:t>
+      </w:r>
+    </w:p>
+    <w:p>
+      <w:pPr>
+        <w:spacing w:before="0" w:line="240" w:lineRule="auto"/>
+      </w:pPr>
+      <w:r>
+        <w:tab/>
+        <w:t>Move to Area Goal</w:t>
+      </w:r>
+    </w:p>
+    <w:p>
+      <w:pPr>
+        <w:spacing w:before="0" w:line="240" w:lineRule="auto"/>
+      </w:pPr>
+    </w:p>
+    <w:p>
+      <w:pPr>
+        <w:spacing w:before="0" w:line="240" w:lineRule="auto"/>
+        <w:rPr>
+          <w:b/>
+          <w:bCs/>
+        </w:rPr>
+      </w:pPr>
+      <w:r>
+        <w:rPr>
+          <w:b/>
+          <w:bCs/>
+        </w:rPr>
+        <w:t>Ogre Class:</w:t>
+      </w:r>
+    </w:p>
+    <w:p>
+      <w:pPr>
+        <w:spacing w:before="0" w:line="240" w:lineRule="auto"/>
+      </w:pPr>
+    </w:p>
+    <w:p>
+      <w:pPr>
+        <w:spacing w:before="0" w:line="240" w:lineRule="auto"/>
+      </w:pPr>
+      <w:r>
+        <w:t>If Player is in sight</w:t>
+      </w:r>
+    </w:p>
+    <w:p>
+      <w:pPr>
+        <w:spacing w:before="0" w:line="240" w:lineRule="auto"/>
+      </w:pPr>
+      <w:r>
+        <w:tab/>
+        <w:t>Move Directly to Player</w:t>
+      </w:r>
+    </w:p>
+    <w:p>
+      <w:pPr>
+        <w:spacing w:before="0" w:line="240" w:lineRule="auto"/>
+      </w:pPr>
+      <w:r>
+        <w:tab/>
+        <w:t>Set uncertainty to zero</w:t>
+      </w:r>
+    </w:p>
+    <w:p>
+      <w:pPr>
+        <w:spacing w:before="0" w:line="240" w:lineRule="auto"/>
+      </w:pPr>
+      <w:r>
+        <w:t xml:space="preserve">Else </w:t>
+      </w:r>
+    </w:p>
+    <w:p>
+      <w:pPr>
+        <w:spacing w:before="0" w:line="240" w:lineRule="auto"/>
+      </w:pPr>
+      <w:r>
+        <w:tab/>
+        <w:t xml:space="preserve">Increase </w:t>
+      </w:r>
+      <w:r>
+        <w:t>u</w:t>
+      </w:r>
+      <w:r>
+        <w:t>ncertainty</w:t>
+      </w:r>
+    </w:p>
+    <w:p>
+      <w:pPr>
+        <w:spacing w:before="0" w:line="240" w:lineRule="auto"/>
+        <w:ind w:firstLine="720"/>
+      </w:pPr>
+      <w:r>
+        <w:t>Pick a random spot within distance of player determined by uncertainty and move there</w:t>
+      </w:r>
+    </w:p>
+    <w:p>
+      <w:pPr>
+        <w:spacing w:before="0" w:line="240" w:lineRule="auto"/>
+      </w:pPr>
+      <w:r>
+        <w:t>If Player is in attack range</w:t>
+      </w:r>
+    </w:p>
+    <w:p>
+      <w:pPr>
+        <w:spacing w:before="0" w:line="240" w:lineRule="auto"/>
+      </w:pPr>
+      <w:r>
+        <w:tab/>
+        <w:t>Play attack animation</w:t>
+      </w:r>
+    </w:p>
+    <w:p>
+      <w:pPr>
+        <w:spacing w:before="0" w:line="240" w:lineRule="auto"/>
+      </w:pPr>
+      <w:r>
+        <w:tab/>
+        <w:t>Reduce player health</w:t>
+      </w:r>
+    </w:p>
+    <w:p>
+      <w:pPr>
+        <w:spacing w:before="0" w:line="240" w:lineRule="auto"/>
+      </w:pPr>
+    </w:p>
+    <w:p>
+      <w:pPr>
+        <w:spacing w:before="0" w:line="240" w:lineRule="auto"/>
+        <w:rPr>
+          <w:b/>
+          <w:bCs/>
+        </w:rPr>
+      </w:pPr>
+      <w:r>
+        <w:rPr>
+          <w:b/>
+          <w:bCs/>
+        </w:rPr>
+        <w:t>Spider Class:</w:t>
+      </w:r>
+    </w:p>
+    <w:p>
+      <w:pPr>
+        <w:spacing w:before="0" w:line="240" w:lineRule="auto"/>
+      </w:pPr>
+    </w:p>
+    <w:p>
+      <w:pPr>
+        <w:spacing w:before="0" w:line="240" w:lineRule="auto"/>
+      </w:pPr>
+      <w:r>
+        <w:t>If Player is in sight</w:t>
+      </w:r>
+    </w:p>
+    <w:p>
+      <w:pPr>
+        <w:spacing w:before="0" w:line="240" w:lineRule="auto"/>
+      </w:pPr>
+      <w:r>
+        <w:tab/>
+        <w:t>Move towards Player</w:t>
+      </w:r>
+    </w:p>
+    <w:p>
+      <w:pPr>
+        <w:spacing w:before="0" w:line="240" w:lineRule="auto"/>
+      </w:pPr>
+      <w:r>
+        <w:t xml:space="preserve">Else </w:t>
+      </w:r>
+    </w:p>
+    <w:p>
+      <w:pPr>
+        <w:spacing w:before="0" w:line="240" w:lineRule="auto"/>
+      </w:pPr>
+      <w:r>
+        <w:tab/>
+        <w:t>Move to random spot within patrol  area</w:t>
+      </w:r>
+    </w:p>
+    <w:p>
+      <w:pPr>
+        <w:spacing w:before="0" w:line="240" w:lineRule="auto"/>
+      </w:pPr>
+      <w:r>
+        <w:t>If Player is in attack range and Random Number is greater than some amount</w:t>
+      </w:r>
+    </w:p>
+    <w:p>
+      <w:pPr>
+        <w:spacing w:before="0" w:line="240" w:lineRule="auto"/>
+      </w:pPr>
+      <w:r>
+        <w:tab/>
+        <w:t>Play attack animation</w:t>
+      </w:r>
+    </w:p>
+    <w:p>
+      <w:pPr>
+        <w:spacing w:before="0" w:line="240" w:lineRule="auto"/>
+      </w:pPr>
+      <w:r>
+        <w:tab/>
+        <w:t>Reduce player health</w:t>
       </w:r>
     </w:p>
     <w:p>
@@ -1792,8 +2679,11 @@
       <w:bookmarkEnd w:id="33"/>
     </w:p>
     <w:p>
+      <w:pPr>
+        <w:spacing w:before="0" w:line="240" w:lineRule="auto"/>
+      </w:pPr>
       <w:r>
-        <w:t>/Provide a self-reflection on your performance. /</w:t>
+        <w:t>I am fairly happy with the final version. I feel that it meets all the requirements for this project. However if I were to revisit this in the future there are a few additions and changes I may make.</w:t>
       </w:r>
     </w:p>
     <w:p>
@@ -1801,13 +2691,37 @@
         <w:spacing w:before="0" w:line="240" w:lineRule="auto"/>
       </w:pPr>
     </w:p>
+    <w:p>
+      <w:pPr>
+        <w:spacing w:before="0" w:line="240" w:lineRule="auto"/>
+      </w:pPr>
+      <w:r>
+        <w:t xml:space="preserve">Animation state </w:t>
+      </w:r>
+      <w:r>
+        <w:t>of the characters moves between running and idle based on movement, but the speed of the animations is not linked to the movement speeds. This results in agent’s feet appearing to slide on the ground somewhat.</w:t>
+      </w:r>
+    </w:p>
+    <w:p>
+      <w:pPr>
+        <w:spacing w:before="0" w:line="240" w:lineRule="auto"/>
+      </w:pPr>
+    </w:p>
+    <w:p>
+      <w:pPr>
+        <w:spacing w:before="0" w:line="240" w:lineRule="auto"/>
+      </w:pPr>
+      <w:r>
+        <w:t xml:space="preserve"> I would also move the Hero character’s fear and stamina logic from the AI coroutine to Update or FixedUpdate as I feel it would be more appropriate there.</w:t>
+      </w:r>
+    </w:p>
     <w:sectPr>
-      <w:headerReference w:type="even" r:id="rId9"/>
-      <w:headerReference w:type="default" r:id="rId10"/>
-      <w:footerReference w:type="even" r:id="rId11"/>
-      <w:footerReference w:type="default" r:id="rId12"/>
-      <w:headerReference w:type="first" r:id="rId13"/>
-      <w:footerReference w:type="first" r:id="rId14"/>
+      <w:headerReference w:type="even" r:id="rId17"/>
+      <w:headerReference w:type="default" r:id="rId18"/>
+      <w:footerReference w:type="even" r:id="rId19"/>
+      <w:footerReference w:type="default" r:id="rId20"/>
+      <w:headerReference w:type="first" r:id="rId21"/>
+      <w:footerReference w:type="first" r:id="rId22"/>
       <w:pgSz w:w="12240" w:h="15840"/>
       <w:pgMar w:top="1080" w:right="1440" w:bottom="1080" w:left="1440" w:header="0" w:footer="720" w:gutter="0"/>
       <w:pgNumType w:start="1"/>
@@ -4680,6 +5594,7 @@
   <w:style w:type="character" w:default="1" w:styleId="DefaultParagraphFont">
     <w:name w:val="Default Paragraph Font"/>
     <w:uiPriority w:val="1"/>
+    <w:semiHidden/>
     <w:unhideWhenUsed/>
   </w:style>
   <w:style w:type="table" w:default="1" w:styleId="TableNormal">
@@ -16317,6 +17232,18 @@
       <w:color w:val="FF5E0E"/>
       <w:sz w:val="36"/>
       <w:szCs w:val="36"/>
+    </w:rPr>
+  </w:style>
+  <w:style w:type="character" w:styleId="UnresolvedMention">
+    <w:name w:val="Unresolved Mention"/>
+    <w:basedOn w:val="DefaultParagraphFont"/>
+    <w:uiPriority w:val="99"/>
+    <w:semiHidden/>
+    <w:unhideWhenUsed/>
+    <w:rsid w:val="007152B3"/>
+    <w:rPr>
+      <w:color w:val="605E5C"/>
+      <w:shd w:val="clear" w:color="auto" w:fill="E1DFDD"/>
     </w:rPr>
   </w:style>
 </w:styles>

</xml_diff>